<commit_message>
Modify code & notes
</commit_message>
<xml_diff>
--- a/Instructions.docx
+++ b/Instructions.docx
@@ -14,31 +14,19 @@
         <w:rPr>
           <w:b/>
         </w:rPr>
-        <w:t xml:space="preserve">Create thumbnail image by </w:t>
+        <w:t xml:space="preserve">Create thumbnail image by triggering Cloud Function when </w:t>
       </w:r>
       <w:r>
         <w:rPr>
           <w:b/>
         </w:rPr>
-        <w:t>trigger</w:t>
+        <w:t>an</w:t>
       </w:r>
       <w:r>
         <w:rPr>
           <w:b/>
         </w:rPr>
-        <w:t>ing</w:t>
-      </w:r>
-      <w:r>
-        <w:rPr>
-          <w:b/>
-        </w:rPr>
-        <w:t xml:space="preserve"> Cloud Function</w:t>
-      </w:r>
-      <w:r>
-        <w:rPr>
-          <w:b/>
-        </w:rPr>
-        <w:t xml:space="preserve"> when full image is uploaded into Cloud Storage</w:t>
+        <w:t xml:space="preserve"> image is uploaded into Cloud Storage</w:t>
       </w:r>
     </w:p>
     <w:p/>
@@ -114,6 +102,9 @@
       <w:r>
         <w:t>)</w:t>
       </w:r>
+      <w:r>
+        <w:t>. It is a mandatory.</w:t>
+      </w:r>
     </w:p>
     <w:p>
       <w:r>
@@ -181,7 +172,6 @@
         <w:rPr>
           <w:noProof/>
         </w:rPr>
-        <w:lastRenderedPageBreak/>
         <w:drawing>
           <wp:inline distT="0" distB="0" distL="0" distR="0" wp14:anchorId="43B28457" wp14:editId="5E74CE9D">
             <wp:extent cx="5943600" cy="2030730"/>
@@ -264,7 +254,13 @@
         <w:t>Create a</w:t>
       </w:r>
       <w:r>
-        <w:t xml:space="preserve"> notification </w:t>
+        <w:t xml:space="preserve"> notification</w:t>
+      </w:r>
+      <w:r>
+        <w:t xml:space="preserve"> (no console option)</w:t>
+      </w:r>
+      <w:r>
+        <w:t xml:space="preserve"> </w:t>
       </w:r>
       <w:r>
         <w:t>to the topic when an image is saved to the bucket</w:t>
@@ -355,20 +351,135 @@
       </w:pPr>
     </w:p>
     <w:p>
-      <w:r>
-        <w:t>Created notification config projects/_/buckets/triggering-a-46-4c80721e-images/notificationConfigs/1</w:t>
+      <w:pPr>
+        <w:rPr>
+          <w:rFonts w:ascii="Courier New" w:hAnsi="Courier New" w:cs="Courier New"/>
+          <w:sz w:val="21"/>
+          <w:szCs w:val="21"/>
+        </w:rPr>
+      </w:pPr>
+      <w:proofErr w:type="spellStart"/>
+      <w:r>
+        <w:rPr>
+          <w:rFonts w:ascii="Courier New" w:hAnsi="Courier New" w:cs="Courier New"/>
+          <w:sz w:val="21"/>
+          <w:szCs w:val="21"/>
+        </w:rPr>
+        <w:t>gsutil</w:t>
+      </w:r>
+      <w:proofErr w:type="spellEnd"/>
+      <w:r>
+        <w:rPr>
+          <w:rFonts w:ascii="Courier New" w:hAnsi="Courier New" w:cs="Courier New"/>
+          <w:sz w:val="21"/>
+          <w:szCs w:val="21"/>
+        </w:rPr>
+        <w:t xml:space="preserve"> notification list gs://</w:t>
+      </w:r>
+      <w:r>
+        <w:rPr>
+          <w:rFonts w:ascii="Courier New" w:hAnsi="Courier New" w:cs="Courier New"/>
+          <w:sz w:val="21"/>
+          <w:szCs w:val="21"/>
+        </w:rPr>
+        <w:t>BUCKET_NAME</w:t>
+      </w:r>
+      <w:r>
+        <w:rPr>
+          <w:rFonts w:ascii="Courier New" w:hAnsi="Courier New" w:cs="Courier New"/>
+          <w:sz w:val="21"/>
+          <w:szCs w:val="21"/>
+        </w:rPr>
+        <w:t>-images</w:t>
+      </w:r>
+    </w:p>
+    <w:p>
+      <w:pPr>
+        <w:rPr>
+          <w:rFonts w:ascii="Courier New" w:hAnsi="Courier New" w:cs="Courier New"/>
+          <w:sz w:val="21"/>
+          <w:szCs w:val="21"/>
+        </w:rPr>
+      </w:pPr>
+    </w:p>
+    <w:p>
+      <w:pPr>
+        <w:rPr>
+          <w:rFonts w:ascii="Courier New" w:eastAsiaTheme="minorHAnsi" w:hAnsi="Courier New" w:cs="Courier New"/>
+          <w:sz w:val="21"/>
+          <w:szCs w:val="21"/>
+        </w:rPr>
+      </w:pPr>
+      <w:proofErr w:type="spellStart"/>
+      <w:r>
+        <w:rPr>
+          <w:rFonts w:ascii="Courier New" w:eastAsiaTheme="minorHAnsi" w:hAnsi="Courier New" w:cs="Courier New"/>
+          <w:sz w:val="21"/>
+          <w:szCs w:val="21"/>
+        </w:rPr>
+        <w:t>gsutil</w:t>
+      </w:r>
+      <w:proofErr w:type="spellEnd"/>
+      <w:r>
+        <w:rPr>
+          <w:rFonts w:ascii="Courier New" w:eastAsiaTheme="minorHAnsi" w:hAnsi="Courier New" w:cs="Courier New"/>
+          <w:sz w:val="21"/>
+          <w:szCs w:val="21"/>
+        </w:rPr>
+        <w:t xml:space="preserve"> notification delete projects/_/buckets/</w:t>
+      </w:r>
+      <w:r>
+        <w:rPr>
+          <w:rFonts w:ascii="Courier New" w:hAnsi="Courier New" w:cs="Courier New"/>
+          <w:sz w:val="21"/>
+          <w:szCs w:val="21"/>
+        </w:rPr>
+        <w:t>BUCKET_NAME</w:t>
+      </w:r>
+      <w:r>
+        <w:rPr>
+          <w:rFonts w:ascii="Courier New" w:hAnsi="Courier New" w:cs="Courier New"/>
+          <w:sz w:val="21"/>
+          <w:szCs w:val="21"/>
+        </w:rPr>
+        <w:t xml:space="preserve"> </w:t>
+      </w:r>
+      <w:r>
+        <w:rPr>
+          <w:rFonts w:ascii="Courier New" w:eastAsiaTheme="minorHAnsi" w:hAnsi="Courier New" w:cs="Courier New"/>
+          <w:sz w:val="21"/>
+          <w:szCs w:val="21"/>
+        </w:rPr>
+        <w:t>/</w:t>
+      </w:r>
+      <w:proofErr w:type="spellStart"/>
+      <w:r>
+        <w:rPr>
+          <w:rFonts w:ascii="Courier New" w:eastAsiaTheme="minorHAnsi" w:hAnsi="Courier New" w:cs="Courier New"/>
+          <w:sz w:val="21"/>
+          <w:szCs w:val="21"/>
+        </w:rPr>
+        <w:t>notificationConfigs</w:t>
+      </w:r>
+      <w:proofErr w:type="spellEnd"/>
+      <w:r>
+        <w:rPr>
+          <w:rFonts w:ascii="Courier New" w:eastAsiaTheme="minorHAnsi" w:hAnsi="Courier New" w:cs="Courier New"/>
+          <w:sz w:val="21"/>
+          <w:szCs w:val="21"/>
+        </w:rPr>
+        <w:t>/</w:t>
+      </w:r>
+      <w:r>
+        <w:rPr>
+          <w:rFonts w:ascii="Courier New" w:hAnsi="Courier New" w:cs="Courier New"/>
+          <w:sz w:val="21"/>
+          <w:szCs w:val="21"/>
+        </w:rPr>
+        <w:t>NOTIFICATION_ID</w:t>
       </w:r>
     </w:p>
     <w:p/>
-    <w:p>
-      <w:pPr>
-        <w:rPr>
-          <w:rFonts w:ascii="Courier New" w:hAnsi="Courier New" w:cs="Courier New"/>
-          <w:sz w:val="21"/>
-          <w:szCs w:val="21"/>
-        </w:rPr>
-      </w:pPr>
-    </w:p>
     <w:p>
       <w:pPr>
         <w:pStyle w:val="ListParagraph"/>
@@ -378,15 +489,26 @@
         </w:numPr>
       </w:pPr>
       <w:r>
-        <w:t xml:space="preserve">Create a folder </w:t>
-      </w:r>
-      <w:proofErr w:type="spellStart"/>
-      <w:r>
-        <w:t>gen_thumnail</w:t>
-      </w:r>
-      <w:proofErr w:type="spellEnd"/>
+        <w:t xml:space="preserve">Clone </w:t>
+      </w:r>
+      <w:r>
+        <w:rPr>
+          <w:rFonts w:ascii="Courier New" w:hAnsi="Courier New" w:cs="Courier New"/>
+          <w:sz w:val="21"/>
+          <w:szCs w:val="21"/>
+        </w:rPr>
+        <w:t>git clone</w:t>
+      </w:r>
       <w:r>
         <w:t xml:space="preserve"> </w:t>
+      </w:r>
+      <w:r>
+        <w:rPr>
+          <w:rFonts w:ascii="Courier New" w:hAnsi="Courier New" w:cs="Courier New"/>
+          <w:sz w:val="21"/>
+          <w:szCs w:val="21"/>
+        </w:rPr>
+        <w:t>https://github.com/manisekharan/gcp_gen_thumbnail.git</w:t>
       </w:r>
     </w:p>
     <w:p>
@@ -398,7 +520,19 @@
         </w:numPr>
       </w:pPr>
       <w:r>
-        <w:t>Add main.py (replace thumbnail bucket) and requirements.txt in the folder</w:t>
+        <w:t>Replace</w:t>
+      </w:r>
+      <w:r>
+        <w:t xml:space="preserve"> thumbnail bucket</w:t>
+      </w:r>
+      <w:r>
+        <w:t xml:space="preserve"> name in main.py </w:t>
+      </w:r>
+      <w:r>
+        <w:t>and requirements.txt</w:t>
+      </w:r>
+      <w:r>
+        <w:t xml:space="preserve"> (no changes)</w:t>
       </w:r>
     </w:p>
     <w:p>
@@ -410,82 +544,528 @@
         </w:numPr>
       </w:pPr>
       <w:r>
-        <w:t>Deploy a cloud function that will be trigger by the topic message</w:t>
-      </w:r>
-    </w:p>
+        <w:t xml:space="preserve">To deploy </w:t>
+      </w:r>
+      <w:r>
+        <w:t>Cloud</w:t>
+      </w:r>
+      <w:r>
+        <w:t xml:space="preserve"> </w:t>
+      </w:r>
+      <w:r>
+        <w:t>F</w:t>
+      </w:r>
+      <w:r>
+        <w:t>unction with a Pub/Sub trigger,</w:t>
+      </w:r>
+    </w:p>
+    <w:p>
+      <w:pPr>
+        <w:rPr>
+          <w:rFonts w:ascii="Courier New" w:hAnsi="Courier New" w:cs="Courier New"/>
+          <w:sz w:val="21"/>
+          <w:szCs w:val="21"/>
+        </w:rPr>
+      </w:pPr>
+    </w:p>
+    <w:p>
+      <w:pPr>
+        <w:rPr>
+          <w:rFonts w:ascii="Courier New" w:hAnsi="Courier New" w:cs="Courier New"/>
+          <w:sz w:val="21"/>
+          <w:szCs w:val="21"/>
+        </w:rPr>
+      </w:pPr>
+      <w:proofErr w:type="spellStart"/>
+      <w:r>
+        <w:rPr>
+          <w:rFonts w:ascii="Courier New" w:hAnsi="Courier New" w:cs="Courier New"/>
+          <w:sz w:val="21"/>
+          <w:szCs w:val="21"/>
+        </w:rPr>
+        <w:t>gcloud</w:t>
+      </w:r>
+      <w:proofErr w:type="spellEnd"/>
+      <w:r>
+        <w:rPr>
+          <w:rFonts w:ascii="Courier New" w:hAnsi="Courier New" w:cs="Courier New"/>
+          <w:sz w:val="21"/>
+          <w:szCs w:val="21"/>
+        </w:rPr>
+        <w:t xml:space="preserve"> services enable cloudbuild.googleapis.com</w:t>
+      </w:r>
+      <w:r>
+        <w:rPr>
+          <w:rFonts w:ascii="Courier New" w:hAnsi="Courier New" w:cs="Courier New"/>
+          <w:sz w:val="21"/>
+          <w:szCs w:val="21"/>
+        </w:rPr>
+        <w:t xml:space="preserve"> </w:t>
+      </w:r>
+      <w:r>
+        <w:rPr>
+          <w:rFonts w:ascii="Courier New" w:hAnsi="Courier New" w:cs="Courier New"/>
+          <w:sz w:val="21"/>
+          <w:szCs w:val="21"/>
+        </w:rPr>
+        <w:t>cloudfunctions.googleapis.com</w:t>
+      </w:r>
+    </w:p>
+    <w:p>
+      <w:pPr>
+        <w:rPr>
+          <w:rFonts w:ascii="Courier New" w:hAnsi="Courier New" w:cs="Courier New"/>
+          <w:sz w:val="21"/>
+          <w:szCs w:val="21"/>
+        </w:rPr>
+      </w:pPr>
+    </w:p>
+    <w:p>
+      <w:pPr>
+        <w:rPr>
+          <w:rFonts w:ascii="Courier New" w:hAnsi="Courier New" w:cs="Courier New"/>
+          <w:sz w:val="21"/>
+          <w:szCs w:val="21"/>
+        </w:rPr>
+      </w:pPr>
+      <w:proofErr w:type="spellStart"/>
+      <w:r>
+        <w:rPr>
+          <w:rFonts w:ascii="Courier New" w:hAnsi="Courier New" w:cs="Courier New"/>
+          <w:sz w:val="21"/>
+          <w:szCs w:val="21"/>
+        </w:rPr>
+        <w:t>gcloud</w:t>
+      </w:r>
+      <w:proofErr w:type="spellEnd"/>
+      <w:r>
+        <w:rPr>
+          <w:rFonts w:ascii="Courier New" w:hAnsi="Courier New" w:cs="Courier New"/>
+          <w:sz w:val="21"/>
+          <w:szCs w:val="21"/>
+        </w:rPr>
+        <w:t xml:space="preserve"> functions deploy </w:t>
+      </w:r>
+      <w:proofErr w:type="spellStart"/>
+      <w:r>
+        <w:rPr>
+          <w:rFonts w:ascii="Courier New" w:hAnsi="Courier New" w:cs="Courier New"/>
+          <w:sz w:val="21"/>
+          <w:szCs w:val="21"/>
+        </w:rPr>
+        <w:t>gcp_</w:t>
+      </w:r>
+      <w:r>
+        <w:rPr>
+          <w:rFonts w:ascii="Courier New" w:hAnsi="Courier New" w:cs="Courier New"/>
+          <w:sz w:val="21"/>
+          <w:szCs w:val="21"/>
+        </w:rPr>
+        <w:t>gen_thumbnail</w:t>
+      </w:r>
+      <w:proofErr w:type="spellEnd"/>
+      <w:r>
+        <w:rPr>
+          <w:rFonts w:ascii="Courier New" w:hAnsi="Courier New" w:cs="Courier New"/>
+          <w:sz w:val="21"/>
+          <w:szCs w:val="21"/>
+        </w:rPr>
+        <w:t xml:space="preserve"> --runtime python37 --trigger-topic </w:t>
+      </w:r>
+      <w:proofErr w:type="spellStart"/>
+      <w:r>
+        <w:rPr>
+          <w:rFonts w:ascii="Courier New" w:hAnsi="Courier New" w:cs="Courier New"/>
+          <w:sz w:val="21"/>
+          <w:szCs w:val="21"/>
+        </w:rPr>
+        <w:t>newImage</w:t>
+      </w:r>
+      <w:proofErr w:type="spellEnd"/>
+    </w:p>
+    <w:p>
+      <w:pPr>
+        <w:rPr>
+          <w:rFonts w:ascii="Courier New" w:hAnsi="Courier New" w:cs="Courier New"/>
+          <w:sz w:val="21"/>
+          <w:szCs w:val="21"/>
+        </w:rPr>
+      </w:pPr>
+    </w:p>
+    <w:p>
+      <w:r>
+        <w:t xml:space="preserve">6.1 </w:t>
+      </w:r>
+      <w:r>
+        <w:t>once the deployment is completed it creates a bucket and stores the source code</w:t>
+      </w:r>
+      <w:r>
+        <w:t xml:space="preserve">s in </w:t>
+      </w:r>
+      <w:proofErr w:type="spellStart"/>
+      <w:r>
+        <w:t>gcp_</w:t>
+      </w:r>
+      <w:r>
+        <w:t>gen_thumnail</w:t>
+      </w:r>
+      <w:proofErr w:type="spellEnd"/>
+      <w:r>
+        <w:t xml:space="preserve"> folder</w:t>
+      </w:r>
+    </w:p>
+    <w:p/>
+    <w:p>
+      <w:pPr>
+        <w:rPr>
+          <w:rFonts w:ascii="Courier New" w:hAnsi="Courier New" w:cs="Courier New"/>
+          <w:sz w:val="21"/>
+          <w:szCs w:val="21"/>
+        </w:rPr>
+      </w:pPr>
+      <w:r>
+        <w:rPr>
+          <w:rFonts w:ascii="Courier New" w:hAnsi="Courier New" w:cs="Courier New"/>
+          <w:noProof/>
+          <w:sz w:val="21"/>
+          <w:szCs w:val="21"/>
+        </w:rPr>
+        <w:drawing>
+          <wp:inline distT="0" distB="0" distL="0" distR="0" wp14:anchorId="30C2F240" wp14:editId="59520DAF">
+            <wp:extent cx="5943600" cy="1762125"/>
+            <wp:effectExtent l="0" t="0" r="0" b="3175"/>
+            <wp:docPr id="4" name="Picture 4"/>
+            <wp:cNvGraphicFramePr>
+              <a:graphicFrameLocks xmlns:a="http://schemas.openxmlformats.org/drawingml/2006/main" noChangeAspect="1"/>
+            </wp:cNvGraphicFramePr>
+            <a:graphic xmlns:a="http://schemas.openxmlformats.org/drawingml/2006/main">
+              <a:graphicData uri="http://schemas.openxmlformats.org/drawingml/2006/picture">
+                <pic:pic xmlns:pic="http://schemas.openxmlformats.org/drawingml/2006/picture">
+                  <pic:nvPicPr>
+                    <pic:cNvPr id="4" name="Screen Shot 2022-05-28 at 4.39.40 AM.jpg"/>
+                    <pic:cNvPicPr/>
+                  </pic:nvPicPr>
+                  <pic:blipFill>
+                    <a:blip r:embed="rId8">
+                      <a:extLst>
+                        <a:ext uri="{28A0092B-C50C-407E-A947-70E740481C1C}">
+                          <a14:useLocalDpi xmlns:a14="http://schemas.microsoft.com/office/drawing/2010/main" val="0"/>
+                        </a:ext>
+                      </a:extLst>
+                    </a:blip>
+                    <a:stretch>
+                      <a:fillRect/>
+                    </a:stretch>
+                  </pic:blipFill>
+                  <pic:spPr>
+                    <a:xfrm>
+                      <a:off x="0" y="0"/>
+                      <a:ext cx="5943600" cy="1762125"/>
+                    </a:xfrm>
+                    <a:prstGeom prst="rect">
+                      <a:avLst/>
+                    </a:prstGeom>
+                  </pic:spPr>
+                </pic:pic>
+              </a:graphicData>
+            </a:graphic>
+          </wp:inline>
+        </w:drawing>
+      </w:r>
+    </w:p>
+    <w:p/>
     <w:p>
       <w:pPr>
         <w:pStyle w:val="ListParagraph"/>
-        <w:rPr>
-          <w:rFonts w:ascii="Courier New" w:hAnsi="Courier New" w:cs="Courier New"/>
-          <w:sz w:val="21"/>
-          <w:szCs w:val="21"/>
-        </w:rPr>
-      </w:pPr>
-    </w:p>
-    <w:p>
-      <w:pPr>
-        <w:rPr>
-          <w:rFonts w:ascii="Courier New" w:hAnsi="Courier New" w:cs="Courier New"/>
-          <w:sz w:val="21"/>
-          <w:szCs w:val="21"/>
-        </w:rPr>
-      </w:pPr>
-      <w:proofErr w:type="spellStart"/>
-      <w:r>
-        <w:rPr>
-          <w:rFonts w:ascii="Courier New" w:hAnsi="Courier New" w:cs="Courier New"/>
-          <w:sz w:val="21"/>
-          <w:szCs w:val="21"/>
-        </w:rPr>
-        <w:t>gcloud</w:t>
-      </w:r>
-      <w:proofErr w:type="spellEnd"/>
-      <w:r>
-        <w:rPr>
-          <w:rFonts w:ascii="Courier New" w:hAnsi="Courier New" w:cs="Courier New"/>
-          <w:sz w:val="21"/>
-          <w:szCs w:val="21"/>
-        </w:rPr>
-        <w:t xml:space="preserve"> functions deploy </w:t>
-      </w:r>
-      <w:proofErr w:type="spellStart"/>
-      <w:r>
-        <w:rPr>
-          <w:rFonts w:ascii="Courier New" w:hAnsi="Courier New" w:cs="Courier New"/>
-          <w:sz w:val="21"/>
-          <w:szCs w:val="21"/>
-        </w:rPr>
-        <w:t>gen_thumbnail</w:t>
-      </w:r>
-      <w:proofErr w:type="spellEnd"/>
-      <w:r>
-        <w:rPr>
-          <w:rFonts w:ascii="Courier New" w:hAnsi="Courier New" w:cs="Courier New"/>
-          <w:sz w:val="21"/>
-          <w:szCs w:val="21"/>
-        </w:rPr>
-        <w:t xml:space="preserve"> --runtime python37 --trigger-topic </w:t>
-      </w:r>
-      <w:proofErr w:type="spellStart"/>
-      <w:r>
-        <w:rPr>
-          <w:rFonts w:ascii="Courier New" w:hAnsi="Courier New" w:cs="Courier New"/>
-          <w:sz w:val="21"/>
-          <w:szCs w:val="21"/>
-        </w:rPr>
-        <w:t>newImage</w:t>
-      </w:r>
-      <w:proofErr w:type="spellEnd"/>
-    </w:p>
-    <w:p>
-      <w:pPr>
-        <w:rPr>
-          <w:rFonts w:ascii="Courier New" w:hAnsi="Courier New" w:cs="Courier New"/>
-          <w:sz w:val="21"/>
-          <w:szCs w:val="21"/>
-        </w:rPr>
-      </w:pPr>
+        <w:numPr>
+          <w:ilvl w:val="1"/>
+          <w:numId w:val="1"/>
+        </w:numPr>
+      </w:pPr>
+      <w:r>
+        <w:t>It creates the artifact as a container image in another bucket</w:t>
+      </w:r>
+    </w:p>
+    <w:p/>
+    <w:p>
+      <w:r>
+        <w:rPr>
+          <w:noProof/>
+        </w:rPr>
+        <w:lastRenderedPageBreak/>
+        <w:drawing>
+          <wp:inline distT="0" distB="0" distL="0" distR="0" wp14:anchorId="6F21D95F" wp14:editId="276DEBC6">
+            <wp:extent cx="5943600" cy="2163445"/>
+            <wp:effectExtent l="0" t="0" r="0" b="0"/>
+            <wp:docPr id="5" name="Picture 5"/>
+            <wp:cNvGraphicFramePr>
+              <a:graphicFrameLocks xmlns:a="http://schemas.openxmlformats.org/drawingml/2006/main" noChangeAspect="1"/>
+            </wp:cNvGraphicFramePr>
+            <a:graphic xmlns:a="http://schemas.openxmlformats.org/drawingml/2006/main">
+              <a:graphicData uri="http://schemas.openxmlformats.org/drawingml/2006/picture">
+                <pic:pic xmlns:pic="http://schemas.openxmlformats.org/drawingml/2006/picture">
+                  <pic:nvPicPr>
+                    <pic:cNvPr id="5" name="Screen Shot 2022-05-28 at 4.42.22 AM.jpg"/>
+                    <pic:cNvPicPr/>
+                  </pic:nvPicPr>
+                  <pic:blipFill>
+                    <a:blip r:embed="rId9">
+                      <a:extLst>
+                        <a:ext uri="{28A0092B-C50C-407E-A947-70E740481C1C}">
+                          <a14:useLocalDpi xmlns:a14="http://schemas.microsoft.com/office/drawing/2010/main" val="0"/>
+                        </a:ext>
+                      </a:extLst>
+                    </a:blip>
+                    <a:stretch>
+                      <a:fillRect/>
+                    </a:stretch>
+                  </pic:blipFill>
+                  <pic:spPr>
+                    <a:xfrm>
+                      <a:off x="0" y="0"/>
+                      <a:ext cx="5943600" cy="2163445"/>
+                    </a:xfrm>
+                    <a:prstGeom prst="rect">
+                      <a:avLst/>
+                    </a:prstGeom>
+                  </pic:spPr>
+                </pic:pic>
+              </a:graphicData>
+            </a:graphic>
+          </wp:inline>
+        </w:drawing>
+      </w:r>
+    </w:p>
+    <w:p/>
+    <w:p>
+      <w:r>
+        <w:t>It uses Docker container internally</w:t>
+      </w:r>
+    </w:p>
+    <w:p>
+      <w:pPr>
+        <w:rPr>
+          <w:rFonts w:ascii="Courier New" w:hAnsi="Courier New" w:cs="Courier New"/>
+          <w:sz w:val="21"/>
+          <w:szCs w:val="21"/>
+        </w:rPr>
+      </w:pPr>
+      <w:r>
+        <w:rPr>
+          <w:rFonts w:ascii="Courier New" w:hAnsi="Courier New" w:cs="Courier New"/>
+          <w:noProof/>
+          <w:sz w:val="21"/>
+          <w:szCs w:val="21"/>
+        </w:rPr>
+        <w:drawing>
+          <wp:inline distT="0" distB="0" distL="0" distR="0" wp14:anchorId="207FFA03" wp14:editId="0D3C6B3C">
+            <wp:extent cx="5943600" cy="1565910"/>
+            <wp:effectExtent l="0" t="0" r="0" b="0"/>
+            <wp:docPr id="6" name="Picture 6"/>
+            <wp:cNvGraphicFramePr>
+              <a:graphicFrameLocks xmlns:a="http://schemas.openxmlformats.org/drawingml/2006/main" noChangeAspect="1"/>
+            </wp:cNvGraphicFramePr>
+            <a:graphic xmlns:a="http://schemas.openxmlformats.org/drawingml/2006/main">
+              <a:graphicData uri="http://schemas.openxmlformats.org/drawingml/2006/picture">
+                <pic:pic xmlns:pic="http://schemas.openxmlformats.org/drawingml/2006/picture">
+                  <pic:nvPicPr>
+                    <pic:cNvPr id="6" name="Screen Shot 2022-05-28 at 5.22.58 AM.jpg"/>
+                    <pic:cNvPicPr/>
+                  </pic:nvPicPr>
+                  <pic:blipFill>
+                    <a:blip r:embed="rId10">
+                      <a:extLst>
+                        <a:ext uri="{28A0092B-C50C-407E-A947-70E740481C1C}">
+                          <a14:useLocalDpi xmlns:a14="http://schemas.microsoft.com/office/drawing/2010/main" val="0"/>
+                        </a:ext>
+                      </a:extLst>
+                    </a:blip>
+                    <a:stretch>
+                      <a:fillRect/>
+                    </a:stretch>
+                  </pic:blipFill>
+                  <pic:spPr>
+                    <a:xfrm>
+                      <a:off x="0" y="0"/>
+                      <a:ext cx="5943600" cy="1565910"/>
+                    </a:xfrm>
+                    <a:prstGeom prst="rect">
+                      <a:avLst/>
+                    </a:prstGeom>
+                  </pic:spPr>
+                </pic:pic>
+              </a:graphicData>
+            </a:graphic>
+          </wp:inline>
+        </w:drawing>
+      </w:r>
+    </w:p>
+    <w:p>
+      <w:pPr>
+        <w:rPr>
+          <w:rFonts w:ascii="Courier New" w:hAnsi="Courier New" w:cs="Courier New"/>
+          <w:sz w:val="21"/>
+          <w:szCs w:val="21"/>
+        </w:rPr>
+      </w:pPr>
+    </w:p>
+    <w:p>
+      <w:r>
+        <w:t xml:space="preserve">There </w:t>
+      </w:r>
+      <w:r>
+        <w:t>are</w:t>
+      </w:r>
+      <w:r>
+        <w:t xml:space="preserve"> no Cloud Build</w:t>
+      </w:r>
+      <w:r>
+        <w:t>/Run/Deploy</w:t>
+      </w:r>
+      <w:r>
+        <w:t xml:space="preserve"> </w:t>
+      </w:r>
+      <w:r>
+        <w:t>versions</w:t>
+      </w:r>
+      <w:r>
+        <w:t xml:space="preserve"> created in the project like buckets</w:t>
+      </w:r>
+    </w:p>
+    <w:p>
+      <w:pPr>
+        <w:rPr>
+          <w:rFonts w:ascii="Courier New" w:hAnsi="Courier New" w:cs="Courier New"/>
+          <w:sz w:val="21"/>
+          <w:szCs w:val="21"/>
+        </w:rPr>
+      </w:pPr>
+      <w:r>
+        <w:rPr>
+          <w:rFonts w:ascii="Courier New" w:hAnsi="Courier New" w:cs="Courier New"/>
+          <w:noProof/>
+          <w:sz w:val="21"/>
+          <w:szCs w:val="21"/>
+        </w:rPr>
+        <w:drawing>
+          <wp:inline distT="0" distB="0" distL="0" distR="0" wp14:anchorId="554AAA34" wp14:editId="6238E3ED">
+            <wp:extent cx="5943600" cy="1699260"/>
+            <wp:effectExtent l="0" t="0" r="0" b="2540"/>
+            <wp:docPr id="7" name="Picture 7"/>
+            <wp:cNvGraphicFramePr>
+              <a:graphicFrameLocks xmlns:a="http://schemas.openxmlformats.org/drawingml/2006/main" noChangeAspect="1"/>
+            </wp:cNvGraphicFramePr>
+            <a:graphic xmlns:a="http://schemas.openxmlformats.org/drawingml/2006/main">
+              <a:graphicData uri="http://schemas.openxmlformats.org/drawingml/2006/picture">
+                <pic:pic xmlns:pic="http://schemas.openxmlformats.org/drawingml/2006/picture">
+                  <pic:nvPicPr>
+                    <pic:cNvPr id="7" name="Screen Shot 2022-05-28 at 5.25.08 AM.jpg"/>
+                    <pic:cNvPicPr/>
+                  </pic:nvPicPr>
+                  <pic:blipFill>
+                    <a:blip r:embed="rId11">
+                      <a:extLst>
+                        <a:ext uri="{28A0092B-C50C-407E-A947-70E740481C1C}">
+                          <a14:useLocalDpi xmlns:a14="http://schemas.microsoft.com/office/drawing/2010/main" val="0"/>
+                        </a:ext>
+                      </a:extLst>
+                    </a:blip>
+                    <a:stretch>
+                      <a:fillRect/>
+                    </a:stretch>
+                  </pic:blipFill>
+                  <pic:spPr>
+                    <a:xfrm>
+                      <a:off x="0" y="0"/>
+                      <a:ext cx="5943600" cy="1699260"/>
+                    </a:xfrm>
+                    <a:prstGeom prst="rect">
+                      <a:avLst/>
+                    </a:prstGeom>
+                  </pic:spPr>
+                </pic:pic>
+              </a:graphicData>
+            </a:graphic>
+          </wp:inline>
+        </w:drawing>
+      </w:r>
+    </w:p>
+    <w:p/>
+    <w:p/>
+    <w:p>
+      <w:r>
+        <w:t>But Logging shows that it used Cloud Build to build the image</w:t>
+      </w:r>
+    </w:p>
+    <w:p>
+      <w:pPr>
+        <w:rPr>
+          <w:rFonts w:ascii="Courier New" w:hAnsi="Courier New" w:cs="Courier New"/>
+          <w:sz w:val="21"/>
+          <w:szCs w:val="21"/>
+        </w:rPr>
+      </w:pPr>
+      <w:r>
+        <w:rPr>
+          <w:rFonts w:ascii="Courier New" w:hAnsi="Courier New" w:cs="Courier New"/>
+          <w:noProof/>
+          <w:sz w:val="21"/>
+          <w:szCs w:val="21"/>
+        </w:rPr>
+        <w:lastRenderedPageBreak/>
+        <w:drawing>
+          <wp:inline distT="0" distB="0" distL="0" distR="0" wp14:anchorId="16FD1ED0" wp14:editId="4121DB23">
+            <wp:extent cx="5943600" cy="2281555"/>
+            <wp:effectExtent l="0" t="0" r="0" b="4445"/>
+            <wp:docPr id="8" name="Picture 8"/>
+            <wp:cNvGraphicFramePr>
+              <a:graphicFrameLocks xmlns:a="http://schemas.openxmlformats.org/drawingml/2006/main" noChangeAspect="1"/>
+            </wp:cNvGraphicFramePr>
+            <a:graphic xmlns:a="http://schemas.openxmlformats.org/drawingml/2006/main">
+              <a:graphicData uri="http://schemas.openxmlformats.org/drawingml/2006/picture">
+                <pic:pic xmlns:pic="http://schemas.openxmlformats.org/drawingml/2006/picture">
+                  <pic:nvPicPr>
+                    <pic:cNvPr id="8" name="Screen Shot 2022-05-28 at 5.28.20 AM.jpg"/>
+                    <pic:cNvPicPr/>
+                  </pic:nvPicPr>
+                  <pic:blipFill>
+                    <a:blip r:embed="rId12">
+                      <a:extLst>
+                        <a:ext uri="{28A0092B-C50C-407E-A947-70E740481C1C}">
+                          <a14:useLocalDpi xmlns:a14="http://schemas.microsoft.com/office/drawing/2010/main" val="0"/>
+                        </a:ext>
+                      </a:extLst>
+                    </a:blip>
+                    <a:stretch>
+                      <a:fillRect/>
+                    </a:stretch>
+                  </pic:blipFill>
+                  <pic:spPr>
+                    <a:xfrm>
+                      <a:off x="0" y="0"/>
+                      <a:ext cx="5943600" cy="2281555"/>
+                    </a:xfrm>
+                    <a:prstGeom prst="rect">
+                      <a:avLst/>
+                    </a:prstGeom>
+                  </pic:spPr>
+                </pic:pic>
+              </a:graphicData>
+            </a:graphic>
+          </wp:inline>
+        </w:drawing>
+      </w:r>
+    </w:p>
+    <w:p>
+      <w:pPr>
+        <w:rPr>
+          <w:rFonts w:ascii="Courier New" w:hAnsi="Courier New" w:cs="Courier New"/>
+          <w:sz w:val="21"/>
+          <w:szCs w:val="21"/>
+        </w:rPr>
+      </w:pPr>
+      <w:bookmarkStart w:id="0" w:name="_GoBack"/>
+      <w:bookmarkEnd w:id="0"/>
     </w:p>
     <w:p>
       <w:pPr>
@@ -501,8 +1081,6 @@
       <w:r>
         <w:t>n</w:t>
       </w:r>
-      <w:bookmarkStart w:id="0" w:name="_GoBack"/>
-      <w:bookmarkEnd w:id="0"/>
       <w:r>
         <w:t xml:space="preserve"> image to image bucket.</w:t>
       </w:r>
@@ -533,91 +1111,123 @@
 <w:numbering xmlns:wpc="http://schemas.microsoft.com/office/word/2010/wordprocessingCanvas" xmlns:cx="http://schemas.microsoft.com/office/drawing/2014/chartex" xmlns:cx1="http://schemas.microsoft.com/office/drawing/2015/9/8/chartex" xmlns:cx2="http://schemas.microsoft.com/office/drawing/2015/10/21/chartex" xmlns:cx3="http://schemas.microsoft.com/office/drawing/2016/5/9/chartex" xmlns:cx4="http://schemas.microsoft.com/office/drawing/2016/5/10/chartex" xmlns:cx5="http://schemas.microsoft.com/office/drawing/2016/5/11/chartex" xmlns:cx6="http://schemas.microsoft.com/office/drawing/2016/5/12/chartex" xmlns:cx7="http://schemas.microsoft.com/office/drawing/2016/5/13/chartex" xmlns:cx8="http://schemas.microsoft.com/office/drawing/2016/5/14/chartex" xmlns:mc="http://schemas.openxmlformats.org/markup-compatibility/2006" xmlns:aink="http://schemas.microsoft.com/office/drawing/2016/ink" xmlns:am3d="http://schemas.microsoft.com/office/drawing/2017/model3d" xmlns:o="urn:schemas-microsoft-com:office:office" xmlns:r="http://schemas.openxmlformats.org/officeDocument/2006/relationships" xmlns:m="http://schemas.openxmlformats.org/officeDocument/2006/math" xmlns:v="urn:schemas-microsoft-com:vml" xmlns:wp14="http://schemas.microsoft.com/office/word/2010/wordprocessingDrawing" xmlns:wp="http://schemas.openxmlformats.org/drawingml/2006/wordprocessingDrawing" xmlns:w10="urn:schemas-microsoft-com:office:word" xmlns:w="http://schemas.openxmlformats.org/wordprocessingml/2006/main" xmlns:w14="http://schemas.microsoft.com/office/word/2010/wordml" xmlns:w15="http://schemas.microsoft.com/office/word/2012/wordml" xmlns:w16cid="http://schemas.microsoft.com/office/word/2016/wordml/cid" xmlns:w16se="http://schemas.microsoft.com/office/word/2015/wordml/symex" xmlns:wpg="http://schemas.microsoft.com/office/word/2010/wordprocessingGroup" xmlns:wpi="http://schemas.microsoft.com/office/word/2010/wordprocessingInk" xmlns:wne="http://schemas.microsoft.com/office/word/2006/wordml" xmlns:wps="http://schemas.microsoft.com/office/word/2010/wordprocessingShape" mc:Ignorable="w14 w15 w16se w16cid wp14">
   <w:abstractNum w:abstractNumId="0" w15:restartNumberingAfterBreak="0">
     <w:nsid w:val="4B6A6966"/>
-    <w:multiLevelType w:val="hybridMultilevel"/>
-    <w:tmpl w:val="A40A82B0"/>
-    <w:lvl w:ilvl="0" w:tplc="0409000F">
+    <w:multiLevelType w:val="multilevel"/>
+    <w:tmpl w:val="96362DEE"/>
+    <w:lvl w:ilvl="0">
       <w:start w:val="1"/>
       <w:numFmt w:val="decimal"/>
       <w:lvlText w:val="%1."/>
       <w:lvlJc w:val="left"/>
       <w:pPr>
-        <w:ind w:left="720" w:hanging="360"/>
+        <w:ind w:left="360" w:hanging="360"/>
       </w:pPr>
       <w:rPr>
         <w:rFonts w:hint="default"/>
       </w:rPr>
     </w:lvl>
-    <w:lvl w:ilvl="1" w:tplc="04090019" w:tentative="1">
-      <w:start w:val="1"/>
-      <w:numFmt w:val="lowerLetter"/>
-      <w:lvlText w:val="%2."/>
+    <w:lvl w:ilvl="1">
+      <w:start w:val="2"/>
+      <w:numFmt w:val="decimal"/>
+      <w:isLgl/>
+      <w:lvlText w:val="%1.%2"/>
       <w:lvlJc w:val="left"/>
       <w:pPr>
-        <w:ind w:left="1440" w:hanging="360"/>
-      </w:pPr>
+        <w:ind w:left="360" w:hanging="360"/>
+      </w:pPr>
+      <w:rPr>
+        <w:rFonts w:hint="default"/>
+      </w:rPr>
     </w:lvl>
-    <w:lvl w:ilvl="2" w:tplc="0409001B" w:tentative="1">
-      <w:start w:val="1"/>
-      <w:numFmt w:val="lowerRoman"/>
-      <w:lvlText w:val="%3."/>
-      <w:lvlJc w:val="right"/>
-      <w:pPr>
-        <w:ind w:left="2160" w:hanging="180"/>
-      </w:pPr>
-    </w:lvl>
-    <w:lvl w:ilvl="3" w:tplc="0409000F" w:tentative="1">
+    <w:lvl w:ilvl="2">
       <w:start w:val="1"/>
       <w:numFmt w:val="decimal"/>
-      <w:lvlText w:val="%4."/>
+      <w:isLgl/>
+      <w:lvlText w:val="%1.%2.%3"/>
       <w:lvlJc w:val="left"/>
       <w:pPr>
-        <w:ind w:left="2880" w:hanging="360"/>
-      </w:pPr>
+        <w:ind w:left="720" w:hanging="720"/>
+      </w:pPr>
+      <w:rPr>
+        <w:rFonts w:hint="default"/>
+      </w:rPr>
     </w:lvl>
-    <w:lvl w:ilvl="4" w:tplc="04090019" w:tentative="1">
-      <w:start w:val="1"/>
-      <w:numFmt w:val="lowerLetter"/>
-      <w:lvlText w:val="%5."/>
-      <w:lvlJc w:val="left"/>
-      <w:pPr>
-        <w:ind w:left="3600" w:hanging="360"/>
-      </w:pPr>
-    </w:lvl>
-    <w:lvl w:ilvl="5" w:tplc="0409001B" w:tentative="1">
-      <w:start w:val="1"/>
-      <w:numFmt w:val="lowerRoman"/>
-      <w:lvlText w:val="%6."/>
-      <w:lvlJc w:val="right"/>
-      <w:pPr>
-        <w:ind w:left="4320" w:hanging="180"/>
-      </w:pPr>
-    </w:lvl>
-    <w:lvl w:ilvl="6" w:tplc="0409000F" w:tentative="1">
+    <w:lvl w:ilvl="3">
       <w:start w:val="1"/>
       <w:numFmt w:val="decimal"/>
-      <w:lvlText w:val="%7."/>
+      <w:isLgl/>
+      <w:lvlText w:val="%1.%2.%3.%4"/>
       <w:lvlJc w:val="left"/>
       <w:pPr>
-        <w:ind w:left="5040" w:hanging="360"/>
-      </w:pPr>
+        <w:ind w:left="720" w:hanging="720"/>
+      </w:pPr>
+      <w:rPr>
+        <w:rFonts w:hint="default"/>
+      </w:rPr>
     </w:lvl>
-    <w:lvl w:ilvl="7" w:tplc="04090019" w:tentative="1">
+    <w:lvl w:ilvl="4">
       <w:start w:val="1"/>
-      <w:numFmt w:val="lowerLetter"/>
-      <w:lvlText w:val="%8."/>
+      <w:numFmt w:val="decimal"/>
+      <w:isLgl/>
+      <w:lvlText w:val="%1.%2.%3.%4.%5"/>
       <w:lvlJc w:val="left"/>
       <w:pPr>
-        <w:ind w:left="5760" w:hanging="360"/>
-      </w:pPr>
+        <w:ind w:left="1080" w:hanging="1080"/>
+      </w:pPr>
+      <w:rPr>
+        <w:rFonts w:hint="default"/>
+      </w:rPr>
     </w:lvl>
-    <w:lvl w:ilvl="8" w:tplc="0409001B" w:tentative="1">
+    <w:lvl w:ilvl="5">
       <w:start w:val="1"/>
-      <w:numFmt w:val="lowerRoman"/>
-      <w:lvlText w:val="%9."/>
-      <w:lvlJc w:val="right"/>
-      <w:pPr>
-        <w:ind w:left="6480" w:hanging="180"/>
-      </w:pPr>
+      <w:numFmt w:val="decimal"/>
+      <w:isLgl/>
+      <w:lvlText w:val="%1.%2.%3.%4.%5.%6"/>
+      <w:lvlJc w:val="left"/>
+      <w:pPr>
+        <w:ind w:left="1080" w:hanging="1080"/>
+      </w:pPr>
+      <w:rPr>
+        <w:rFonts w:hint="default"/>
+      </w:rPr>
+    </w:lvl>
+    <w:lvl w:ilvl="6">
+      <w:start w:val="1"/>
+      <w:numFmt w:val="decimal"/>
+      <w:isLgl/>
+      <w:lvlText w:val="%1.%2.%3.%4.%5.%6.%7"/>
+      <w:lvlJc w:val="left"/>
+      <w:pPr>
+        <w:ind w:left="1440" w:hanging="1440"/>
+      </w:pPr>
+      <w:rPr>
+        <w:rFonts w:hint="default"/>
+      </w:rPr>
+    </w:lvl>
+    <w:lvl w:ilvl="7">
+      <w:start w:val="1"/>
+      <w:numFmt w:val="decimal"/>
+      <w:isLgl/>
+      <w:lvlText w:val="%1.%2.%3.%4.%5.%6.%7.%8"/>
+      <w:lvlJc w:val="left"/>
+      <w:pPr>
+        <w:ind w:left="1440" w:hanging="1440"/>
+      </w:pPr>
+      <w:rPr>
+        <w:rFonts w:hint="default"/>
+      </w:rPr>
+    </w:lvl>
+    <w:lvl w:ilvl="8">
+      <w:start w:val="1"/>
+      <w:numFmt w:val="decimal"/>
+      <w:isLgl/>
+      <w:lvlText w:val="%1.%2.%3.%4.%5.%6.%7.%8.%9"/>
+      <w:lvlJc w:val="left"/>
+      <w:pPr>
+        <w:ind w:left="1800" w:hanging="1800"/>
+      </w:pPr>
+      <w:rPr>
+        <w:rFonts w:hint="default"/>
+      </w:rPr>
     </w:lvl>
   </w:abstractNum>
   <w:num w:numId="1">
@@ -1017,6 +1627,10 @@
   <w:style w:type="paragraph" w:default="1" w:styleId="Normal">
     <w:name w:val="Normal"/>
     <w:qFormat/>
+    <w:rsid w:val="003712FE"/>
+    <w:rPr>
+      <w:rFonts w:ascii="Times New Roman" w:eastAsia="Times New Roman" w:hAnsi="Times New Roman" w:cs="Times New Roman"/>
+    </w:rPr>
   </w:style>
   <w:style w:type="character" w:default="1" w:styleId="DefaultParagraphFont">
     <w:name w:val="Default Paragraph Font"/>

</xml_diff>